<commit_message>
gathering resources on testing and started an examle spaghetti code test
</commit_message>
<xml_diff>
--- a/CodeReferences.docx
+++ b/CodeReferences.docx
@@ -27,16 +27,7 @@
           <w:rtl w:val="0"/>
           <w:lang w:val="en-US"/>
         </w:rPr>
-        <w:t>A list of available token types</w:t>
-      </w:r>
-      <w:r>
-        <w:rPr>
-          <w:b w:val="1"/>
-          <w:bCs w:val="1"/>
-          <w:rtl w:val="0"/>
-          <w:lang w:val="en-US"/>
-        </w:rPr>
-        <w:t>:</w:t>
+        <w:t>A list of available token types:</w:t>
       </w:r>
     </w:p>
     <w:p>
@@ -118,6 +109,7 @@
       </w:pPr>
       <w:r>
         <w:rPr>
+          <w:rStyle w:val="None"/>
           <w:b w:val="1"/>
           <w:bCs w:val="1"/>
           <w:rtl w:val="0"/>
@@ -173,6 +165,7 @@
       </w:r>
       <w:r>
         <w:rPr>
+          <w:rStyle w:val="None"/>
           <w:rtl w:val="0"/>
           <w:lang w:val="en-US"/>
         </w:rPr>
@@ -199,21 +192,13 @@
       </w:pPr>
       <w:r>
         <w:rPr>
+          <w:rStyle w:val="None"/>
           <w:b w:val="1"/>
           <w:bCs w:val="1"/>
           <w:rtl w:val="0"/>
           <w:lang w:val="en-US"/>
         </w:rPr>
-        <w:t>Jshyy-csstructural Group Project</w:t>
-      </w:r>
-      <w:r>
-        <w:rPr>
-          <w:b w:val="1"/>
-          <w:bCs w:val="1"/>
-          <w:rtl w:val="0"/>
-          <w:lang w:val="en-US"/>
-        </w:rPr>
-        <w:t xml:space="preserve">: </w:t>
+        <w:t xml:space="preserve">Jshyy-csstructural Group Project: </w:t>
       </w:r>
     </w:p>
     <w:p>
@@ -273,6 +258,206 @@
           <w:iCs w:val="1"/>
         </w:rPr>
         <w:fldChar w:fldCharType="end" w:fldLock="0"/>
+      </w:r>
+    </w:p>
+    <w:p>
+      <w:pPr>
+        <w:pStyle w:val="Body A"/>
+        <w:numPr>
+          <w:ilvl w:val="0"/>
+          <w:numId w:val="3"/>
+        </w:numPr>
+        <w:bidi w:val="0"/>
+        <w:spacing w:before="80" w:after="20"/>
+        <w:ind w:right="0"/>
+        <w:jc w:val="left"/>
+        <w:rPr>
+          <w:b w:val="1"/>
+          <w:bCs w:val="1"/>
+          <w:i w:val="1"/>
+          <w:iCs w:val="1"/>
+          <w:rtl w:val="0"/>
+          <w:lang w:val="en-US"/>
+        </w:rPr>
+      </w:pPr>
+      <w:r>
+        <w:rPr>
+          <w:b w:val="1"/>
+          <w:bCs w:val="1"/>
+          <w:i w:val="1"/>
+          <w:iCs w:val="1"/>
+          <w:rtl w:val="0"/>
+          <w:lang w:val="en-US"/>
+        </w:rPr>
+        <w:t>A test class that performs integration &amp; unit testing on a custom check style check</w:t>
+      </w:r>
+    </w:p>
+    <w:p>
+      <w:pPr>
+        <w:pStyle w:val="Body A"/>
+        <w:numPr>
+          <w:ilvl w:val="1"/>
+          <w:numId w:val="3"/>
+        </w:numPr>
+        <w:bidi w:val="0"/>
+        <w:spacing w:before="80" w:after="20"/>
+        <w:ind w:right="0"/>
+        <w:jc w:val="left"/>
+        <w:rPr>
+          <w:i w:val="1"/>
+          <w:iCs w:val="1"/>
+          <w:rtl w:val="0"/>
+        </w:rPr>
+      </w:pPr>
+      <w:r>
+        <w:rPr>
+          <w:rStyle w:val="Hyperlink.1"/>
+          <w:i w:val="1"/>
+          <w:iCs w:val="1"/>
+        </w:rPr>
+        <w:fldChar w:fldCharType="begin" w:fldLock="0"/>
+      </w:r>
+      <w:r>
+        <w:rPr>
+          <w:rStyle w:val="Hyperlink.1"/>
+          <w:i w:val="1"/>
+          <w:iCs w:val="1"/>
+        </w:rPr>
+        <w:instrText xml:space="preserve"> HYPERLINK "https://gitlab.eecs.wsu.edu/42714/Digestra-Group-Project/-/blob/97264402e9d715cda1699c5926cec55e4c6f40d2/eclipse-cs/net.sf.eclipsecs.sample/src/net/sf/eclipsecs/sample/checks/CommentCountCheckTest.java"</w:instrText>
+      </w:r>
+      <w:r>
+        <w:rPr>
+          <w:rStyle w:val="Hyperlink.1"/>
+          <w:i w:val="1"/>
+          <w:iCs w:val="1"/>
+        </w:rPr>
+        <w:fldChar w:fldCharType="separate" w:fldLock="0"/>
+      </w:r>
+      <w:r>
+        <w:rPr>
+          <w:rStyle w:val="Hyperlink.1"/>
+          <w:i w:val="1"/>
+          <w:iCs w:val="1"/>
+          <w:rtl w:val="0"/>
+          <w:lang w:val="en-US"/>
+        </w:rPr>
+        <w:t>https://gitlab.eecs.wsu.edu/42714/Digestra-Group-Project/-/blob/97264402e9d715cda1699c5926cec55e4c6f40d2/eclipse-cs/net.sf.eclipsecs.sample/src/net/sf/eclipsecs/sample/checks/CommentCountCheckTest.java</w:t>
+      </w:r>
+      <w:r>
+        <w:rPr>
+          <w:i w:val="1"/>
+          <w:iCs w:val="1"/>
+        </w:rPr>
+        <w:fldChar w:fldCharType="end" w:fldLock="0"/>
+      </w:r>
+      <w:r>
+        <w:rPr>
+          <w:i w:val="1"/>
+          <w:iCs w:val="1"/>
+          <w:rtl w:val="0"/>
+          <w:lang w:val="en-US"/>
+        </w:rPr>
+        <w:t xml:space="preserve"> </w:t>
+      </w:r>
+    </w:p>
+    <w:p>
+      <w:pPr>
+        <w:pStyle w:val="Body A"/>
+        <w:numPr>
+          <w:ilvl w:val="0"/>
+          <w:numId w:val="3"/>
+        </w:numPr>
+        <w:bidi w:val="0"/>
+        <w:spacing w:before="80" w:after="20"/>
+        <w:ind w:right="0"/>
+        <w:jc w:val="left"/>
+        <w:rPr>
+          <w:b w:val="1"/>
+          <w:bCs w:val="1"/>
+          <w:i w:val="1"/>
+          <w:iCs w:val="1"/>
+          <w:rtl w:val="0"/>
+          <w:lang w:val="en-US"/>
+        </w:rPr>
+      </w:pPr>
+      <w:r>
+        <w:rPr>
+          <w:b w:val="1"/>
+          <w:bCs w:val="1"/>
+          <w:i w:val="1"/>
+          <w:iCs w:val="1"/>
+          <w:rtl w:val="0"/>
+          <w:lang w:val="en-US"/>
+        </w:rPr>
+        <w:t>Site with description of black-box testing:</w:t>
+      </w:r>
+    </w:p>
+    <w:p>
+      <w:pPr>
+        <w:pStyle w:val="Body A"/>
+        <w:numPr>
+          <w:ilvl w:val="1"/>
+          <w:numId w:val="3"/>
+        </w:numPr>
+        <w:bidi w:val="0"/>
+        <w:spacing w:before="80" w:after="20"/>
+        <w:ind w:right="0"/>
+        <w:jc w:val="left"/>
+        <w:rPr>
+          <w:i w:val="1"/>
+          <w:iCs w:val="1"/>
+          <w:rtl w:val="0"/>
+        </w:rPr>
+      </w:pPr>
+      <w:r>
+        <w:rPr>
+          <w:rStyle w:val="Hyperlink.1"/>
+          <w:i w:val="1"/>
+          <w:iCs w:val="1"/>
+        </w:rPr>
+        <w:fldChar w:fldCharType="begin" w:fldLock="0"/>
+      </w:r>
+      <w:r>
+        <w:rPr>
+          <w:rStyle w:val="Hyperlink.1"/>
+          <w:i w:val="1"/>
+          <w:iCs w:val="1"/>
+        </w:rPr>
+        <w:instrText xml:space="preserve"> HYPERLINK "https://www.softwaretestinghelp.com/black-box-vs-white-box-testing/"</w:instrText>
+      </w:r>
+      <w:r>
+        <w:rPr>
+          <w:rStyle w:val="Hyperlink.1"/>
+          <w:i w:val="1"/>
+          <w:iCs w:val="1"/>
+        </w:rPr>
+        <w:fldChar w:fldCharType="separate" w:fldLock="0"/>
+      </w:r>
+      <w:r>
+        <w:rPr>
+          <w:rStyle w:val="Hyperlink.1"/>
+          <w:i w:val="1"/>
+          <w:iCs w:val="1"/>
+          <w:rtl w:val="0"/>
+          <w:lang w:val="en-US"/>
+        </w:rPr>
+        <w:t>https://www.softwaretestinghelp.com/black-box-vs-white-box-testing/</w:t>
+      </w:r>
+      <w:r>
+        <w:rPr>
+          <w:i w:val="1"/>
+          <w:iCs w:val="1"/>
+        </w:rPr>
+        <w:fldChar w:fldCharType="end" w:fldLock="0"/>
+      </w:r>
+      <w:r>
+        <w:rPr>
+          <w:i w:val="1"/>
+          <w:iCs w:val="1"/>
+          <w:rtl w:val="0"/>
+          <w:lang w:val="en-US"/>
+        </w:rPr>
+        <w:t xml:space="preserve"> </w:t>
       </w:r>
     </w:p>
     <w:sectPr>
@@ -578,6 +763,297 @@
   <w:num w:numId="2">
     <w:abstractNumId w:val="0"/>
   </w:num>
+  <w:num w:numId="3">
+    <w:abstractNumId w:val="0"/>
+    <w:lvlOverride w:ilvl="0">
+      <w:lvl w:ilvl="0">
+        <w:start w:val="1"/>
+        <w:numFmt w:val="decimal"/>
+        <w:suff w:val="tab"/>
+        <w:lvlText w:val="%1."/>
+        <w:lvlJc w:val="left"/>
+        <w:pPr>
+          <w:ind w:left="232" w:hanging="232"/>
+        </w:pPr>
+        <w:rPr>
+          <w:rFonts w:hAnsi="Arial Unicode MS"/>
+          <w:b w:val="1"/>
+          <w:bCs w:val="1"/>
+          <w:i w:val="1"/>
+          <w:iCs w:val="1"/>
+          <w:caps w:val="0"/>
+          <w:smallCaps w:val="0"/>
+          <w:strike w:val="0"/>
+          <w:dstrike w:val="0"/>
+          <w:outline w:val="0"/>
+          <w:emboss w:val="0"/>
+          <w:imprint w:val="0"/>
+          <w:spacing w:val="0"/>
+          <w:w w:val="100"/>
+          <w:kern w:val="0"/>
+          <w:position w:val="0"/>
+          <w:highlight w:val="none"/>
+          <w:vertAlign w:val="baseline"/>
+        </w:rPr>
+      </w:lvl>
+    </w:lvlOverride>
+    <w:lvlOverride w:ilvl="1">
+      <w:lvl w:ilvl="1">
+        <w:start w:val="1"/>
+        <w:numFmt w:val="decimal"/>
+        <w:suff w:val="tab"/>
+        <w:lvlText w:val="%2."/>
+        <w:lvlJc w:val="left"/>
+        <w:pPr>
+          <w:ind w:left="1032" w:hanging="232"/>
+        </w:pPr>
+        <w:rPr>
+          <w:rFonts w:hAnsi="Arial Unicode MS"/>
+          <w:b w:val="1"/>
+          <w:bCs w:val="1"/>
+          <w:i w:val="1"/>
+          <w:iCs w:val="1"/>
+          <w:caps w:val="0"/>
+          <w:smallCaps w:val="0"/>
+          <w:strike w:val="0"/>
+          <w:dstrike w:val="0"/>
+          <w:outline w:val="0"/>
+          <w:emboss w:val="0"/>
+          <w:imprint w:val="0"/>
+          <w:spacing w:val="0"/>
+          <w:w w:val="100"/>
+          <w:kern w:val="0"/>
+          <w:position w:val="0"/>
+          <w:highlight w:val="none"/>
+          <w:vertAlign w:val="baseline"/>
+        </w:rPr>
+      </w:lvl>
+    </w:lvlOverride>
+    <w:lvlOverride w:ilvl="2">
+      <w:lvl w:ilvl="2">
+        <w:start w:val="1"/>
+        <w:numFmt w:val="decimal"/>
+        <w:suff w:val="tab"/>
+        <w:lvlText w:val="%3."/>
+        <w:lvlJc w:val="left"/>
+        <w:pPr>
+          <w:ind w:left="1832" w:hanging="232"/>
+        </w:pPr>
+        <w:rPr>
+          <w:rFonts w:hAnsi="Arial Unicode MS"/>
+          <w:b w:val="1"/>
+          <w:bCs w:val="1"/>
+          <w:i w:val="1"/>
+          <w:iCs w:val="1"/>
+          <w:caps w:val="0"/>
+          <w:smallCaps w:val="0"/>
+          <w:strike w:val="0"/>
+          <w:dstrike w:val="0"/>
+          <w:outline w:val="0"/>
+          <w:emboss w:val="0"/>
+          <w:imprint w:val="0"/>
+          <w:spacing w:val="0"/>
+          <w:w w:val="100"/>
+          <w:kern w:val="0"/>
+          <w:position w:val="0"/>
+          <w:highlight w:val="none"/>
+          <w:vertAlign w:val="baseline"/>
+        </w:rPr>
+      </w:lvl>
+    </w:lvlOverride>
+    <w:lvlOverride w:ilvl="3">
+      <w:lvl w:ilvl="3">
+        <w:start w:val="1"/>
+        <w:numFmt w:val="decimal"/>
+        <w:suff w:val="tab"/>
+        <w:lvlText w:val="%4."/>
+        <w:lvlJc w:val="left"/>
+        <w:pPr>
+          <w:ind w:left="2632" w:hanging="232"/>
+        </w:pPr>
+        <w:rPr>
+          <w:rFonts w:hAnsi="Arial Unicode MS"/>
+          <w:b w:val="1"/>
+          <w:bCs w:val="1"/>
+          <w:i w:val="1"/>
+          <w:iCs w:val="1"/>
+          <w:caps w:val="0"/>
+          <w:smallCaps w:val="0"/>
+          <w:strike w:val="0"/>
+          <w:dstrike w:val="0"/>
+          <w:outline w:val="0"/>
+          <w:emboss w:val="0"/>
+          <w:imprint w:val="0"/>
+          <w:spacing w:val="0"/>
+          <w:w w:val="100"/>
+          <w:kern w:val="0"/>
+          <w:position w:val="0"/>
+          <w:highlight w:val="none"/>
+          <w:vertAlign w:val="baseline"/>
+        </w:rPr>
+      </w:lvl>
+    </w:lvlOverride>
+    <w:lvlOverride w:ilvl="4">
+      <w:lvl w:ilvl="4">
+        <w:start w:val="1"/>
+        <w:numFmt w:val="decimal"/>
+        <w:suff w:val="tab"/>
+        <w:lvlText w:val="%5."/>
+        <w:lvlJc w:val="left"/>
+        <w:pPr>
+          <w:ind w:left="3432" w:hanging="232"/>
+        </w:pPr>
+        <w:rPr>
+          <w:rFonts w:hAnsi="Arial Unicode MS"/>
+          <w:b w:val="1"/>
+          <w:bCs w:val="1"/>
+          <w:i w:val="1"/>
+          <w:iCs w:val="1"/>
+          <w:caps w:val="0"/>
+          <w:smallCaps w:val="0"/>
+          <w:strike w:val="0"/>
+          <w:dstrike w:val="0"/>
+          <w:outline w:val="0"/>
+          <w:emboss w:val="0"/>
+          <w:imprint w:val="0"/>
+          <w:spacing w:val="0"/>
+          <w:w w:val="100"/>
+          <w:kern w:val="0"/>
+          <w:position w:val="0"/>
+          <w:highlight w:val="none"/>
+          <w:vertAlign w:val="baseline"/>
+        </w:rPr>
+      </w:lvl>
+    </w:lvlOverride>
+    <w:lvlOverride w:ilvl="5">
+      <w:lvl w:ilvl="5">
+        <w:start w:val="1"/>
+        <w:numFmt w:val="decimal"/>
+        <w:suff w:val="tab"/>
+        <w:lvlText w:val="%6."/>
+        <w:lvlJc w:val="left"/>
+        <w:pPr>
+          <w:ind w:left="4232" w:hanging="232"/>
+        </w:pPr>
+        <w:rPr>
+          <w:rFonts w:hAnsi="Arial Unicode MS"/>
+          <w:b w:val="1"/>
+          <w:bCs w:val="1"/>
+          <w:i w:val="1"/>
+          <w:iCs w:val="1"/>
+          <w:caps w:val="0"/>
+          <w:smallCaps w:val="0"/>
+          <w:strike w:val="0"/>
+          <w:dstrike w:val="0"/>
+          <w:outline w:val="0"/>
+          <w:emboss w:val="0"/>
+          <w:imprint w:val="0"/>
+          <w:spacing w:val="0"/>
+          <w:w w:val="100"/>
+          <w:kern w:val="0"/>
+          <w:position w:val="0"/>
+          <w:highlight w:val="none"/>
+          <w:vertAlign w:val="baseline"/>
+        </w:rPr>
+      </w:lvl>
+    </w:lvlOverride>
+    <w:lvlOverride w:ilvl="6">
+      <w:lvl w:ilvl="6">
+        <w:start w:val="1"/>
+        <w:numFmt w:val="decimal"/>
+        <w:suff w:val="tab"/>
+        <w:lvlText w:val="%7."/>
+        <w:lvlJc w:val="left"/>
+        <w:pPr>
+          <w:ind w:left="5032" w:hanging="232"/>
+        </w:pPr>
+        <w:rPr>
+          <w:rFonts w:hAnsi="Arial Unicode MS"/>
+          <w:b w:val="1"/>
+          <w:bCs w:val="1"/>
+          <w:i w:val="1"/>
+          <w:iCs w:val="1"/>
+          <w:caps w:val="0"/>
+          <w:smallCaps w:val="0"/>
+          <w:strike w:val="0"/>
+          <w:dstrike w:val="0"/>
+          <w:outline w:val="0"/>
+          <w:emboss w:val="0"/>
+          <w:imprint w:val="0"/>
+          <w:spacing w:val="0"/>
+          <w:w w:val="100"/>
+          <w:kern w:val="0"/>
+          <w:position w:val="0"/>
+          <w:highlight w:val="none"/>
+          <w:vertAlign w:val="baseline"/>
+        </w:rPr>
+      </w:lvl>
+    </w:lvlOverride>
+    <w:lvlOverride w:ilvl="7">
+      <w:lvl w:ilvl="7">
+        <w:start w:val="1"/>
+        <w:numFmt w:val="decimal"/>
+        <w:suff w:val="tab"/>
+        <w:lvlText w:val="%8."/>
+        <w:lvlJc w:val="left"/>
+        <w:pPr>
+          <w:ind w:left="5832" w:hanging="232"/>
+        </w:pPr>
+        <w:rPr>
+          <w:rFonts w:hAnsi="Arial Unicode MS"/>
+          <w:b w:val="1"/>
+          <w:bCs w:val="1"/>
+          <w:i w:val="1"/>
+          <w:iCs w:val="1"/>
+          <w:caps w:val="0"/>
+          <w:smallCaps w:val="0"/>
+          <w:strike w:val="0"/>
+          <w:dstrike w:val="0"/>
+          <w:outline w:val="0"/>
+          <w:emboss w:val="0"/>
+          <w:imprint w:val="0"/>
+          <w:spacing w:val="0"/>
+          <w:w w:val="100"/>
+          <w:kern w:val="0"/>
+          <w:position w:val="0"/>
+          <w:highlight w:val="none"/>
+          <w:vertAlign w:val="baseline"/>
+        </w:rPr>
+      </w:lvl>
+    </w:lvlOverride>
+    <w:lvlOverride w:ilvl="8">
+      <w:lvl w:ilvl="8">
+        <w:start w:val="1"/>
+        <w:numFmt w:val="decimal"/>
+        <w:suff w:val="tab"/>
+        <w:lvlText w:val="%9."/>
+        <w:lvlJc w:val="left"/>
+        <w:pPr>
+          <w:ind w:left="6632" w:hanging="232"/>
+        </w:pPr>
+        <w:rPr>
+          <w:rFonts w:hAnsi="Arial Unicode MS"/>
+          <w:b w:val="1"/>
+          <w:bCs w:val="1"/>
+          <w:i w:val="1"/>
+          <w:iCs w:val="1"/>
+          <w:caps w:val="0"/>
+          <w:smallCaps w:val="0"/>
+          <w:strike w:val="0"/>
+          <w:dstrike w:val="0"/>
+          <w:outline w:val="0"/>
+          <w:emboss w:val="0"/>
+          <w:imprint w:val="0"/>
+          <w:spacing w:val="0"/>
+          <w:w w:val="100"/>
+          <w:kern w:val="0"/>
+          <w:position w:val="0"/>
+          <w:highlight w:val="none"/>
+          <w:vertAlign w:val="baseline"/>
+        </w:rPr>
+      </w:lvl>
+    </w:lvlOverride>
+  </w:num>
 </w:numbering>
 </file>
 
@@ -793,10 +1269,28 @@
       </w:numPr>
     </w:pPr>
   </w:style>
+  <w:style w:type="character" w:styleId="None">
+    <w:name w:val="None"/>
+  </w:style>
   <w:style w:type="character" w:styleId="Hyperlink.0">
     <w:name w:val="Hyperlink.0"/>
+    <w:basedOn w:val="None"/>
+    <w:next w:val="Hyperlink.0"/>
+    <w:rPr>
+      <w:outline w:val="0"/>
+      <w:color w:val="0000ff"/>
+      <w:u w:val="single" w:color="0000ff"/>
+      <w14:textFill>
+        <w14:solidFill>
+          <w14:srgbClr w14:val="0000FF"/>
+        </w14:solidFill>
+      </w14:textFill>
+    </w:rPr>
+  </w:style>
+  <w:style w:type="character" w:styleId="Hyperlink.1">
+    <w:name w:val="Hyperlink.1"/>
     <w:basedOn w:val="Hyperlink"/>
-    <w:next w:val="Hyperlink.0"/>
+    <w:next w:val="Hyperlink.1"/>
     <w:rPr>
       <w:outline w:val="0"/>
       <w:color w:val="0000ff"/>

</xml_diff>

<commit_message>
unit tests first draft
</commit_message>
<xml_diff>
--- a/CodeReferences.docx
+++ b/CodeReferences.docx
@@ -22,6 +22,7 @@
       </w:pPr>
       <w:r>
         <w:rPr>
+          <w:rStyle w:val="None A"/>
           <w:b w:val="1"/>
           <w:bCs w:val="1"/>
           <w:rtl w:val="0"/>
@@ -109,7 +110,7 @@
       </w:pPr>
       <w:r>
         <w:rPr>
-          <w:rStyle w:val="None"/>
+          <w:rStyle w:val="None A"/>
           <w:b w:val="1"/>
           <w:bCs w:val="1"/>
           <w:rtl w:val="0"/>
@@ -165,7 +166,7 @@
       </w:r>
       <w:r>
         <w:rPr>
-          <w:rStyle w:val="None"/>
+          <w:rStyle w:val="None A"/>
           <w:rtl w:val="0"/>
           <w:lang w:val="en-US"/>
         </w:rPr>
@@ -192,7 +193,7 @@
       </w:pPr>
       <w:r>
         <w:rPr>
-          <w:rStyle w:val="None"/>
+          <w:rStyle w:val="None A"/>
           <w:b w:val="1"/>
           <w:bCs w:val="1"/>
           <w:rtl w:val="0"/>
@@ -265,6 +266,279 @@
         <w:pStyle w:val="Body A"/>
         <w:numPr>
           <w:ilvl w:val="0"/>
+          <w:numId w:val="2"/>
+        </w:numPr>
+        <w:bidi w:val="0"/>
+        <w:spacing w:before="80" w:after="20"/>
+        <w:ind w:right="0"/>
+        <w:jc w:val="left"/>
+        <w:rPr>
+          <w:b w:val="1"/>
+          <w:bCs w:val="1"/>
+          <w:i w:val="1"/>
+          <w:iCs w:val="1"/>
+          <w:rtl w:val="0"/>
+          <w:lang w:val="en-US"/>
+        </w:rPr>
+      </w:pPr>
+      <w:r>
+        <w:rPr>
+          <w:rStyle w:val="None A"/>
+          <w:b w:val="1"/>
+          <w:bCs w:val="1"/>
+          <w:i w:val="1"/>
+          <w:iCs w:val="1"/>
+          <w:rtl w:val="0"/>
+          <w:lang w:val="en-US"/>
+        </w:rPr>
+        <w:t>A test class that performs integration &amp; unit testing on a custom check style check</w:t>
+      </w:r>
+    </w:p>
+    <w:p>
+      <w:pPr>
+        <w:pStyle w:val="Body A"/>
+        <w:numPr>
+          <w:ilvl w:val="1"/>
+          <w:numId w:val="2"/>
+        </w:numPr>
+        <w:bidi w:val="0"/>
+        <w:spacing w:before="80" w:after="20"/>
+        <w:ind w:right="0"/>
+        <w:jc w:val="left"/>
+        <w:rPr>
+          <w:i w:val="1"/>
+          <w:iCs w:val="1"/>
+          <w:rtl w:val="0"/>
+        </w:rPr>
+      </w:pPr>
+      <w:r>
+        <w:rPr>
+          <w:rStyle w:val="Hyperlink.0"/>
+          <w:i w:val="1"/>
+          <w:iCs w:val="1"/>
+        </w:rPr>
+        <w:fldChar w:fldCharType="begin" w:fldLock="0"/>
+      </w:r>
+      <w:r>
+        <w:rPr>
+          <w:rStyle w:val="Hyperlink.0"/>
+          <w:i w:val="1"/>
+          <w:iCs w:val="1"/>
+        </w:rPr>
+        <w:instrText xml:space="preserve"> HYPERLINK "https://gitlab.eecs.wsu.edu/42714/Digestra-Group-Project/-/blob/97264402e9d715cda1699c5926cec55e4c6f40d2/eclipse-cs/net.sf.eclipsecs.sample/src/net/sf/eclipsecs/sample/checks/CommentCountCheckTest.java"</w:instrText>
+      </w:r>
+      <w:r>
+        <w:rPr>
+          <w:rStyle w:val="Hyperlink.0"/>
+          <w:i w:val="1"/>
+          <w:iCs w:val="1"/>
+        </w:rPr>
+        <w:fldChar w:fldCharType="separate" w:fldLock="0"/>
+      </w:r>
+      <w:r>
+        <w:rPr>
+          <w:rStyle w:val="Hyperlink.0"/>
+          <w:i w:val="1"/>
+          <w:iCs w:val="1"/>
+          <w:rtl w:val="0"/>
+          <w:lang w:val="en-US"/>
+        </w:rPr>
+        <w:t>https://gitlab.eecs.wsu.edu/42714/Digestra-Group-Project/-/blob/97264402e9d715cda1699c5926cec55e4c6f40d2/eclipse-cs/net.sf.eclipsecs.sample/src/net/sf/eclipsecs/sample/checks/CommentCountCheckTest.java</w:t>
+      </w:r>
+      <w:r>
+        <w:rPr>
+          <w:i w:val="1"/>
+          <w:iCs w:val="1"/>
+        </w:rPr>
+        <w:fldChar w:fldCharType="end" w:fldLock="0"/>
+      </w:r>
+      <w:r>
+        <w:rPr>
+          <w:rStyle w:val="None A"/>
+          <w:i w:val="1"/>
+          <w:iCs w:val="1"/>
+          <w:rtl w:val="0"/>
+          <w:lang w:val="en-US"/>
+        </w:rPr>
+        <w:t xml:space="preserve"> </w:t>
+      </w:r>
+    </w:p>
+    <w:p>
+      <w:pPr>
+        <w:pStyle w:val="Body A"/>
+        <w:numPr>
+          <w:ilvl w:val="1"/>
+          <w:numId w:val="2"/>
+        </w:numPr>
+        <w:bidi w:val="0"/>
+        <w:spacing w:before="80" w:after="20"/>
+        <w:ind w:right="0"/>
+        <w:jc w:val="left"/>
+        <w:rPr>
+          <w:i w:val="1"/>
+          <w:iCs w:val="1"/>
+          <w:rtl w:val="0"/>
+        </w:rPr>
+      </w:pPr>
+      <w:r>
+        <w:rPr>
+          <w:rStyle w:val="Hyperlink.1"/>
+          <w:i w:val="1"/>
+          <w:iCs w:val="1"/>
+        </w:rPr>
+        <w:fldChar w:fldCharType="begin" w:fldLock="0"/>
+      </w:r>
+      <w:r>
+        <w:rPr>
+          <w:rStyle w:val="Hyperlink.1"/>
+          <w:i w:val="1"/>
+          <w:iCs w:val="1"/>
+        </w:rPr>
+        <w:instrText xml:space="preserve"> HYPERLINK "https://gist.github.com/ivanov-alex/e0cc14d3dc6fc1520283"</w:instrText>
+      </w:r>
+      <w:r>
+        <w:rPr>
+          <w:rStyle w:val="Hyperlink.1"/>
+          <w:i w:val="1"/>
+          <w:iCs w:val="1"/>
+        </w:rPr>
+        <w:fldChar w:fldCharType="separate" w:fldLock="0"/>
+      </w:r>
+      <w:r>
+        <w:rPr>
+          <w:rStyle w:val="Hyperlink.1"/>
+          <w:i w:val="1"/>
+          <w:iCs w:val="1"/>
+          <w:rtl w:val="0"/>
+          <w:lang w:val="en-US"/>
+        </w:rPr>
+        <w:t>https://gist.github.com/ivanov-alex/e0cc14d3dc6fc1520283</w:t>
+      </w:r>
+      <w:r>
+        <w:rPr>
+          <w:i w:val="1"/>
+          <w:iCs w:val="1"/>
+        </w:rPr>
+        <w:fldChar w:fldCharType="end" w:fldLock="0"/>
+      </w:r>
+      <w:r>
+        <w:rPr>
+          <w:rStyle w:val="None A"/>
+          <w:i w:val="1"/>
+          <w:iCs w:val="1"/>
+          <w:rtl w:val="0"/>
+          <w:lang w:val="en-US"/>
+        </w:rPr>
+        <w:t xml:space="preserve"> </w:t>
+      </w:r>
+    </w:p>
+    <w:p>
+      <w:pPr>
+        <w:pStyle w:val="Body A"/>
+        <w:numPr>
+          <w:ilvl w:val="0"/>
+          <w:numId w:val="2"/>
+        </w:numPr>
+        <w:bidi w:val="0"/>
+        <w:spacing w:before="80" w:after="20"/>
+        <w:ind w:right="0"/>
+        <w:jc w:val="left"/>
+        <w:rPr>
+          <w:b w:val="1"/>
+          <w:bCs w:val="1"/>
+          <w:i w:val="1"/>
+          <w:iCs w:val="1"/>
+          <w:rtl w:val="0"/>
+          <w:lang w:val="en-US"/>
+        </w:rPr>
+      </w:pPr>
+      <w:r>
+        <w:rPr>
+          <w:rStyle w:val="None A"/>
+          <w:b w:val="1"/>
+          <w:bCs w:val="1"/>
+          <w:i w:val="1"/>
+          <w:iCs w:val="1"/>
+          <w:rtl w:val="0"/>
+          <w:lang w:val="en-US"/>
+        </w:rPr>
+        <w:t>Site with description of black-box testing:</w:t>
+      </w:r>
+    </w:p>
+    <w:p>
+      <w:pPr>
+        <w:pStyle w:val="Body A"/>
+        <w:numPr>
+          <w:ilvl w:val="1"/>
+          <w:numId w:val="2"/>
+        </w:numPr>
+        <w:bidi w:val="0"/>
+        <w:spacing w:before="80" w:after="20"/>
+        <w:ind w:right="0"/>
+        <w:jc w:val="left"/>
+        <w:rPr>
+          <w:i w:val="1"/>
+          <w:iCs w:val="1"/>
+          <w:rtl w:val="0"/>
+        </w:rPr>
+      </w:pPr>
+      <w:r>
+        <w:rPr>
+          <w:rStyle w:val="Hyperlink.0"/>
+          <w:i w:val="1"/>
+          <w:iCs w:val="1"/>
+        </w:rPr>
+        <w:fldChar w:fldCharType="begin" w:fldLock="0"/>
+      </w:r>
+      <w:r>
+        <w:rPr>
+          <w:rStyle w:val="Hyperlink.0"/>
+          <w:i w:val="1"/>
+          <w:iCs w:val="1"/>
+        </w:rPr>
+        <w:instrText xml:space="preserve"> HYPERLINK "https://www.softwaretestinghelp.com/black-box-vs-white-box-testing/"</w:instrText>
+      </w:r>
+      <w:r>
+        <w:rPr>
+          <w:rStyle w:val="Hyperlink.0"/>
+          <w:i w:val="1"/>
+          <w:iCs w:val="1"/>
+        </w:rPr>
+        <w:fldChar w:fldCharType="separate" w:fldLock="0"/>
+      </w:r>
+      <w:r>
+        <w:rPr>
+          <w:rStyle w:val="Hyperlink.0"/>
+          <w:i w:val="1"/>
+          <w:iCs w:val="1"/>
+          <w:rtl w:val="0"/>
+          <w:lang w:val="en-US"/>
+        </w:rPr>
+        <w:t>https://www.softwaretestinghelp.com/black-box-vs-white-box-testing/</w:t>
+      </w:r>
+      <w:r>
+        <w:rPr>
+          <w:i w:val="1"/>
+          <w:iCs w:val="1"/>
+        </w:rPr>
+        <w:fldChar w:fldCharType="end" w:fldLock="0"/>
+      </w:r>
+      <w:r>
+        <w:rPr>
+          <w:rStyle w:val="None A"/>
+          <w:i w:val="1"/>
+          <w:iCs w:val="1"/>
+          <w:rtl w:val="0"/>
+          <w:lang w:val="en-US"/>
+        </w:rPr>
+        <w:t xml:space="preserve"> </w:t>
+      </w:r>
+    </w:p>
+    <w:p>
+      <w:pPr>
+        <w:pStyle w:val="Body A"/>
+        <w:numPr>
+          <w:ilvl w:val="0"/>
           <w:numId w:val="3"/>
         </w:numPr>
         <w:bidi w:val="0"/>
@@ -282,6 +556,7 @@
       </w:pPr>
       <w:r>
         <w:rPr>
+          <w:rStyle w:val="None A"/>
           <w:b w:val="1"/>
           <w:bCs w:val="1"/>
           <w:i w:val="1"/>
@@ -289,7 +564,7 @@
           <w:rtl w:val="0"/>
           <w:lang w:val="en-US"/>
         </w:rPr>
-        <w:t>A test class that performs integration &amp; unit testing on a custom check style check</w:t>
+        <w:t>Examples of code specifically for testing DetailAST class</w:t>
       </w:r>
     </w:p>
     <w:p>
@@ -323,7 +598,7 @@
           <w:i w:val="1"/>
           <w:iCs w:val="1"/>
         </w:rPr>
-        <w:instrText xml:space="preserve"> HYPERLINK "https://gitlab.eecs.wsu.edu/42714/Digestra-Group-Project/-/blob/97264402e9d715cda1699c5926cec55e4c6f40d2/eclipse-cs/net.sf.eclipsecs.sample/src/net/sf/eclipsecs/sample/checks/CommentCountCheckTest.java"</w:instrText>
+        <w:instrText xml:space="preserve"> HYPERLINK "https://www.codota.com/code/java/methods/com.puppycrawl.tools.checkstyle.api.DetailAST/addNextSibling"</w:instrText>
       </w:r>
       <w:r>
         <w:rPr>
@@ -341,7 +616,7 @@
           <w:rtl w:val="0"/>
           <w:lang w:val="en-US"/>
         </w:rPr>
-        <w:t>https://gitlab.eecs.wsu.edu/42714/Digestra-Group-Project/-/blob/97264402e9d715cda1699c5926cec55e4c6f40d2/eclipse-cs/net.sf.eclipsecs.sample/src/net/sf/eclipsecs/sample/checks/CommentCountCheckTest.java</w:t>
+        <w:t>https://www.codota.com/code/java/methods/com.puppycrawl.tools.checkstyle.api.DetailAST/addNextSibling</w:t>
       </w:r>
       <w:r>
         <w:rPr>
@@ -352,44 +627,13 @@
       </w:r>
       <w:r>
         <w:rPr>
+          <w:rStyle w:val="None A"/>
           <w:i w:val="1"/>
           <w:iCs w:val="1"/>
           <w:rtl w:val="0"/>
           <w:lang w:val="en-US"/>
         </w:rPr>
         <w:t xml:space="preserve"> </w:t>
-      </w:r>
-    </w:p>
-    <w:p>
-      <w:pPr>
-        <w:pStyle w:val="Body A"/>
-        <w:numPr>
-          <w:ilvl w:val="0"/>
-          <w:numId w:val="3"/>
-        </w:numPr>
-        <w:bidi w:val="0"/>
-        <w:spacing w:before="80" w:after="20"/>
-        <w:ind w:right="0"/>
-        <w:jc w:val="left"/>
-        <w:rPr>
-          <w:b w:val="1"/>
-          <w:bCs w:val="1"/>
-          <w:i w:val="1"/>
-          <w:iCs w:val="1"/>
-          <w:rtl w:val="0"/>
-          <w:lang w:val="en-US"/>
-        </w:rPr>
-      </w:pPr>
-      <w:r>
-        <w:rPr>
-          <w:b w:val="1"/>
-          <w:bCs w:val="1"/>
-          <w:i w:val="1"/>
-          <w:iCs w:val="1"/>
-          <w:rtl w:val="0"/>
-          <w:lang w:val="en-US"/>
-        </w:rPr>
-        <w:t>Site with description of black-box testing:</w:t>
       </w:r>
     </w:p>
     <w:p>
@@ -423,7 +667,7 @@
           <w:i w:val="1"/>
           <w:iCs w:val="1"/>
         </w:rPr>
-        <w:instrText xml:space="preserve"> HYPERLINK "https://www.softwaretestinghelp.com/black-box-vs-white-box-testing/"</w:instrText>
+        <w:instrText xml:space="preserve"> HYPERLINK "https://www.codota.com/code/java/methods/com.puppycrawl.tools.checkstyle.api.DetailAST/addChild"</w:instrText>
       </w:r>
       <w:r>
         <w:rPr>
@@ -441,7 +685,7 @@
           <w:rtl w:val="0"/>
           <w:lang w:val="en-US"/>
         </w:rPr>
-        <w:t>https://www.softwaretestinghelp.com/black-box-vs-white-box-testing/</w:t>
+        <w:t>https://www.codota.com/code/java/methods/com.puppycrawl.tools.checkstyle.api.DetailAST/addChild</w:t>
       </w:r>
       <w:r>
         <w:rPr>
@@ -452,6 +696,76 @@
       </w:r>
       <w:r>
         <w:rPr>
+          <w:rStyle w:val="None A"/>
+          <w:i w:val="1"/>
+          <w:iCs w:val="1"/>
+          <w:rtl w:val="0"/>
+          <w:lang w:val="en-US"/>
+        </w:rPr>
+        <w:t xml:space="preserve"> </w:t>
+      </w:r>
+    </w:p>
+    <w:p>
+      <w:pPr>
+        <w:pStyle w:val="Body A"/>
+        <w:numPr>
+          <w:ilvl w:val="1"/>
+          <w:numId w:val="3"/>
+        </w:numPr>
+        <w:bidi w:val="0"/>
+        <w:spacing w:before="80" w:after="20"/>
+        <w:ind w:right="0"/>
+        <w:jc w:val="left"/>
+        <w:rPr>
+          <w:i w:val="1"/>
+          <w:iCs w:val="1"/>
+          <w:rtl w:val="0"/>
+        </w:rPr>
+      </w:pPr>
+      <w:r>
+        <w:rPr>
+          <w:rStyle w:val="Hyperlink.1"/>
+          <w:i w:val="1"/>
+          <w:iCs w:val="1"/>
+        </w:rPr>
+        <w:fldChar w:fldCharType="begin" w:fldLock="0"/>
+      </w:r>
+      <w:r>
+        <w:rPr>
+          <w:rStyle w:val="Hyperlink.1"/>
+          <w:i w:val="1"/>
+          <w:iCs w:val="1"/>
+        </w:rPr>
+        <w:instrText xml:space="preserve"> HYPERLINK "https://gist.github.com/ivanov-alex/f76bdc6483d14662e188"</w:instrText>
+      </w:r>
+      <w:r>
+        <w:rPr>
+          <w:rStyle w:val="Hyperlink.1"/>
+          <w:i w:val="1"/>
+          <w:iCs w:val="1"/>
+        </w:rPr>
+        <w:fldChar w:fldCharType="separate" w:fldLock="0"/>
+      </w:r>
+      <w:r>
+        <w:rPr>
+          <w:rStyle w:val="Hyperlink.1"/>
+          <w:i w:val="1"/>
+          <w:iCs w:val="1"/>
+          <w:rtl w:val="0"/>
+          <w:lang w:val="en-US"/>
+        </w:rPr>
+        <w:t>https://gist.github.com/ivanov-alex/f76bdc6483d14662e188</w:t>
+      </w:r>
+      <w:r>
+        <w:rPr>
+          <w:i w:val="1"/>
+          <w:iCs w:val="1"/>
+        </w:rPr>
+        <w:fldChar w:fldCharType="end" w:fldLock="0"/>
+      </w:r>
+      <w:r>
+        <w:rPr>
+          <w:rStyle w:val="None A"/>
           <w:i w:val="1"/>
           <w:iCs w:val="1"/>
           <w:rtl w:val="0"/>
@@ -1269,6 +1583,12 @@
       </w:numPr>
     </w:pPr>
   </w:style>
+  <w:style w:type="character" w:styleId="None A">
+    <w:name w:val="None A"/>
+    <w:rPr>
+      <w:lang w:val="en-US"/>
+    </w:rPr>
+  </w:style>
   <w:style w:type="character" w:styleId="None">
     <w:name w:val="None"/>
   </w:style>

</xml_diff>

<commit_message>
Not fully functional, only pushing for purposes of sharing with the group. Most basic unit tests completed for SC and FE and and writing up black box in latex document
</commit_message>
<xml_diff>
--- a/CodeReferences.docx
+++ b/CodeReferences.docx
@@ -755,6 +755,75 @@
           <w:lang w:val="en-US"/>
         </w:rPr>
         <w:t>https://gist.github.com/ivanov-alex/f76bdc6483d14662e188</w:t>
+      </w:r>
+      <w:r>
+        <w:rPr>
+          <w:i w:val="1"/>
+          <w:iCs w:val="1"/>
+        </w:rPr>
+        <w:fldChar w:fldCharType="end" w:fldLock="0"/>
+      </w:r>
+      <w:r>
+        <w:rPr>
+          <w:rStyle w:val="None A"/>
+          <w:i w:val="1"/>
+          <w:iCs w:val="1"/>
+          <w:rtl w:val="0"/>
+          <w:lang w:val="en-US"/>
+        </w:rPr>
+        <w:t xml:space="preserve"> </w:t>
+      </w:r>
+    </w:p>
+    <w:p>
+      <w:pPr>
+        <w:pStyle w:val="Body A"/>
+        <w:numPr>
+          <w:ilvl w:val="1"/>
+          <w:numId w:val="3"/>
+        </w:numPr>
+        <w:bidi w:val="0"/>
+        <w:spacing w:before="80" w:after="20"/>
+        <w:ind w:right="0"/>
+        <w:jc w:val="left"/>
+        <w:rPr>
+          <w:i w:val="1"/>
+          <w:iCs w:val="1"/>
+          <w:rtl w:val="0"/>
+        </w:rPr>
+      </w:pPr>
+      <w:r>
+        <w:rPr>
+          <w:rStyle w:val="Hyperlink.1"/>
+          <w:i w:val="1"/>
+          <w:iCs w:val="1"/>
+        </w:rPr>
+        <w:fldChar w:fldCharType="begin" w:fldLock="0"/>
+      </w:r>
+      <w:r>
+        <w:rPr>
+          <w:rStyle w:val="Hyperlink.1"/>
+          <w:i w:val="1"/>
+          <w:iCs w:val="1"/>
+        </w:rPr>
+        <w:instrText xml:space="preserve"> HYPERLINK "https://gitlab.eecs.wsu.edu/42905/saaska-csstructural/-/tree/master/net.sf.eclipsecs.sample/AngelTests/net/sf/eclipsecs/tests"</w:instrText>
+      </w:r>
+      <w:r>
+        <w:rPr>
+          <w:rStyle w:val="Hyperlink.1"/>
+          <w:i w:val="1"/>
+          <w:iCs w:val="1"/>
+        </w:rPr>
+        <w:fldChar w:fldCharType="separate" w:fldLock="0"/>
+      </w:r>
+      <w:r>
+        <w:rPr>
+          <w:rStyle w:val="Hyperlink.1"/>
+          <w:i w:val="1"/>
+          <w:iCs w:val="1"/>
+          <w:rtl w:val="0"/>
+          <w:lang w:val="en-US"/>
+        </w:rPr>
+        <w:t>https://gitlab.eecs.wsu.edu/42905/saaska-csstructural/-/tree/master/net.sf.eclipsecs.sample/AngelTests/net/sf/eclipsecs/tests</w:t>
       </w:r>
       <w:r>
         <w:rPr>

</xml_diff>